<commit_message>
making changes to syllabus
</commit_message>
<xml_diff>
--- a/DATA 180 Fall 2023- Sec2 Syllabus.docx
+++ b/DATA 180 Fall 2023- Sec2 Syllabus.docx
@@ -1989,7 +1989,7 @@
         <w:lastRenderedPageBreak/>
         <w:pict w14:anchorId="37DD8B12">
           <v:shape id="_x0000_s2055" type="#_x0000_t202" style="position:absolute;left:0;text-align:left;margin-left:109.95pt;margin-top:6.3pt;width:5.5pt;height:18.95pt;z-index:15731200;mso-position-horizontal-relative:page" filled="f" stroked="f">
-            <v:textbox inset="0,0,0,0">
+            <v:textbox style="mso-next-textbox:#_x0000_s2055" inset="0,0,0,0">
               <w:txbxContent>
                 <w:p>
                   <w:pPr>
@@ -2343,7 +2343,13 @@
         <w:rPr>
           <w:rFonts w:ascii="Times New Roman" w:hAnsi="Times New Roman" w:cs="Times New Roman"/>
         </w:rPr>
-        <w:t>:00</w:t>
+        <w:t>:</w:t>
+      </w:r>
+      <w:r>
+        <w:rPr>
+          <w:rFonts w:ascii="Times New Roman" w:hAnsi="Times New Roman" w:cs="Times New Roman"/>
+        </w:rPr>
+        <w:t>30</w:t>
       </w:r>
       <w:r>
         <w:rPr>

</xml_diff>

<commit_message>
adding QRA office hours
</commit_message>
<xml_diff>
--- a/DATA 180 Fall 2023- Sec2 Syllabus.docx
+++ b/DATA 180 Fall 2023- Sec2 Syllabus.docx
@@ -789,6 +789,13 @@
           <w:b/>
         </w:rPr>
         <w:t xml:space="preserve">Office Hours: </w:t>
+      </w:r>
+      <w:r>
+        <w:rPr>
+          <w:rFonts w:ascii="Times New Roman" w:hAnsi="Times New Roman" w:cs="Times New Roman"/>
+          <w:bCs/>
+        </w:rPr>
+        <w:t>Tuesdays 7:00 pm - 8:00 pm, Fridays 4:00pm – 5:00 pm</w:t>
       </w:r>
     </w:p>
     <w:p>
@@ -1296,8 +1303,16 @@
         <w:rPr>
           <w:rFonts w:ascii="Times New Roman" w:hAnsi="Times New Roman" w:cs="Times New Roman"/>
         </w:rPr>
-        <w:t>Hastie, Robert Tibshirani</w:t>
-      </w:r>
+        <w:t xml:space="preserve">Hastie, Robert </w:t>
+      </w:r>
+      <w:proofErr w:type="spellStart"/>
+      <w:r>
+        <w:rPr>
+          <w:rFonts w:ascii="Times New Roman" w:hAnsi="Times New Roman" w:cs="Times New Roman"/>
+        </w:rPr>
+        <w:t>Tibshirani</w:t>
+      </w:r>
+      <w:proofErr w:type="spellEnd"/>
       <w:r>
         <w:rPr>
           <w:rFonts w:ascii="Times New Roman" w:hAnsi="Times New Roman" w:cs="Times New Roman"/>
@@ -1542,7 +1557,21 @@
         <w:rPr>
           <w:rFonts w:ascii="Times New Roman" w:hAnsi="Times New Roman" w:cs="Times New Roman"/>
         </w:rPr>
-        <w:t xml:space="preserve">180 provides an introduction to the core ideas of data science. </w:t>
+        <w:t xml:space="preserve">180 </w:t>
+      </w:r>
+      <w:proofErr w:type="gramStart"/>
+      <w:r>
+        <w:rPr>
+          <w:rFonts w:ascii="Times New Roman" w:hAnsi="Times New Roman" w:cs="Times New Roman"/>
+        </w:rPr>
+        <w:t>provides an introduction to</w:t>
+      </w:r>
+      <w:proofErr w:type="gramEnd"/>
+      <w:r>
+        <w:rPr>
+          <w:rFonts w:ascii="Times New Roman" w:hAnsi="Times New Roman" w:cs="Times New Roman"/>
+        </w:rPr>
+        <w:t xml:space="preserve"> the core ideas of data science. </w:t>
       </w:r>
       <w:r>
         <w:rPr>
@@ -1816,7 +1845,42 @@
         <w:rPr>
           <w:rFonts w:ascii="Times New Roman" w:hAnsi="Times New Roman" w:cs="Times New Roman"/>
         </w:rPr>
-        <w:t>Use Github and RMarkdown to create reproducible reports and maintain a repository for version control,</w:t>
+        <w:t xml:space="preserve">Use </w:t>
+      </w:r>
+      <w:proofErr w:type="spellStart"/>
+      <w:r>
+        <w:rPr>
+          <w:rFonts w:ascii="Times New Roman" w:hAnsi="Times New Roman" w:cs="Times New Roman"/>
+        </w:rPr>
+        <w:t>Github</w:t>
+      </w:r>
+      <w:proofErr w:type="spellEnd"/>
+      <w:r>
+        <w:rPr>
+          <w:rFonts w:ascii="Times New Roman" w:hAnsi="Times New Roman" w:cs="Times New Roman"/>
+        </w:rPr>
+        <w:t xml:space="preserve"> and </w:t>
+      </w:r>
+      <w:proofErr w:type="spellStart"/>
+      <w:r>
+        <w:rPr>
+          <w:rFonts w:ascii="Times New Roman" w:hAnsi="Times New Roman" w:cs="Times New Roman"/>
+        </w:rPr>
+        <w:t>RMarkdown</w:t>
+      </w:r>
+      <w:proofErr w:type="spellEnd"/>
+      <w:r>
+        <w:rPr>
+          <w:rFonts w:ascii="Times New Roman" w:hAnsi="Times New Roman" w:cs="Times New Roman"/>
+        </w:rPr>
+        <w:t xml:space="preserve"> to create reproducible reports and maintain a repository for </w:t>
+      </w:r>
+      <w:r>
+        <w:rPr>
+          <w:rFonts w:ascii="Times New Roman" w:hAnsi="Times New Roman" w:cs="Times New Roman"/>
+        </w:rPr>
+        <w:lastRenderedPageBreak/>
+        <w:t>version control,</w:t>
       </w:r>
     </w:p>
     <w:p>
@@ -1838,7 +1902,6 @@
         <w:rPr>
           <w:rFonts w:ascii="Times New Roman" w:hAnsi="Times New Roman" w:cs="Times New Roman"/>
         </w:rPr>
-        <w:lastRenderedPageBreak/>
         <w:t>Analyze</w:t>
       </w:r>
       <w:r>
@@ -4519,7 +4582,21 @@
         <w:rPr>
           <w:rFonts w:ascii="Times New Roman" w:hAnsi="Times New Roman" w:cs="Times New Roman"/>
         </w:rPr>
-        <w:t xml:space="preserve">It is absolutely essential to provide </w:t>
+        <w:t xml:space="preserve">It is </w:t>
+      </w:r>
+      <w:proofErr w:type="gramStart"/>
+      <w:r>
+        <w:rPr>
+          <w:rFonts w:ascii="Times New Roman" w:hAnsi="Times New Roman" w:cs="Times New Roman"/>
+        </w:rPr>
+        <w:t>absolutely essential</w:t>
+      </w:r>
+      <w:proofErr w:type="gramEnd"/>
+      <w:r>
+        <w:rPr>
+          <w:rFonts w:ascii="Times New Roman" w:hAnsi="Times New Roman" w:cs="Times New Roman"/>
+        </w:rPr>
+        <w:t xml:space="preserve"> to provide </w:t>
       </w:r>
       <w:r>
         <w:rPr>
@@ -4556,7 +4633,21 @@
         <w:rPr>
           <w:rFonts w:ascii="Times New Roman" w:hAnsi="Times New Roman" w:cs="Times New Roman"/>
         </w:rPr>
-        <w:t xml:space="preserve"> documentation. Therefore, you should definitely not skip a test if your situation cannot produce </w:t>
+        <w:t xml:space="preserve"> documentation. Therefore, you should </w:t>
+      </w:r>
+      <w:proofErr w:type="gramStart"/>
+      <w:r>
+        <w:rPr>
+          <w:rFonts w:ascii="Times New Roman" w:hAnsi="Times New Roman" w:cs="Times New Roman"/>
+        </w:rPr>
+        <w:t>definitely not</w:t>
+      </w:r>
+      <w:proofErr w:type="gramEnd"/>
+      <w:r>
+        <w:rPr>
+          <w:rFonts w:ascii="Times New Roman" w:hAnsi="Times New Roman" w:cs="Times New Roman"/>
+        </w:rPr>
+        <w:t xml:space="preserve"> skip a test if your situation cannot produce </w:t>
       </w:r>
       <w:r>
         <w:rPr>
@@ -5441,8 +5532,16 @@
         <w:rPr>
           <w:rFonts w:ascii="Times New Roman" w:hAnsi="Times New Roman" w:cs="Times New Roman"/>
         </w:rPr>
-        <w:t>and include the .Rmd</w:t>
-      </w:r>
+        <w:t>and include the .</w:t>
+      </w:r>
+      <w:proofErr w:type="spellStart"/>
+      <w:r>
+        <w:rPr>
+          <w:rFonts w:ascii="Times New Roman" w:hAnsi="Times New Roman" w:cs="Times New Roman"/>
+        </w:rPr>
+        <w:t>Rmd</w:t>
+      </w:r>
+      <w:proofErr w:type="spellEnd"/>
       <w:r>
         <w:rPr>
           <w:rFonts w:ascii="Times New Roman" w:hAnsi="Times New Roman" w:cs="Times New Roman"/>
@@ -5541,12 +5640,14 @@
         </w:rPr>
         <w:t xml:space="preserve"> </w:t>
       </w:r>
+      <w:proofErr w:type="gramStart"/>
       <w:r>
         <w:rPr>
           <w:rFonts w:ascii="Times New Roman" w:hAnsi="Times New Roman" w:cs="Times New Roman"/>
         </w:rPr>
         <w:t>any</w:t>
       </w:r>
+      <w:proofErr w:type="gramEnd"/>
       <w:r>
         <w:rPr>
           <w:rFonts w:ascii="Times New Roman" w:hAnsi="Times New Roman" w:cs="Times New Roman"/>
@@ -6019,11 +6120,19 @@
         </w:rPr>
         <w:t xml:space="preserve">EDT. </w:t>
       </w:r>
-      <w:r>
-        <w:rPr>
-          <w:rFonts w:ascii="Times New Roman" w:hAnsi="Times New Roman" w:cs="Times New Roman"/>
-        </w:rPr>
-        <w:t xml:space="preserve">Similar to many take-home data scientist interviews, you will have a fixed duration e.g., 24-48 hours to prepare your analysis. </w:t>
+      <w:proofErr w:type="gramStart"/>
+      <w:r>
+        <w:rPr>
+          <w:rFonts w:ascii="Times New Roman" w:hAnsi="Times New Roman" w:cs="Times New Roman"/>
+        </w:rPr>
+        <w:t>Similar to</w:t>
+      </w:r>
+      <w:proofErr w:type="gramEnd"/>
+      <w:r>
+        <w:rPr>
+          <w:rFonts w:ascii="Times New Roman" w:hAnsi="Times New Roman" w:cs="Times New Roman"/>
+        </w:rPr>
+        <w:t xml:space="preserve"> many take-home data scientist interviews, you will have a fixed duration e.g., 24-48 hours to prepare your analysis. </w:t>
       </w:r>
       <w:r>
         <w:rPr>
@@ -7596,12 +7705,14 @@
         </w:rPr>
         <w:t xml:space="preserve"> </w:t>
       </w:r>
+      <w:proofErr w:type="gramStart"/>
       <w:r>
         <w:rPr>
           <w:rFonts w:ascii="Times New Roman" w:hAnsi="Times New Roman" w:cs="Times New Roman"/>
         </w:rPr>
         <w:t>paste</w:t>
       </w:r>
+      <w:proofErr w:type="gramEnd"/>
       <w:r>
         <w:rPr>
           <w:rFonts w:ascii="Times New Roman" w:hAnsi="Times New Roman" w:cs="Times New Roman"/>
@@ -7774,7 +7885,21 @@
         <w:rPr>
           <w:rFonts w:ascii="Times New Roman" w:hAnsi="Times New Roman" w:cs="Times New Roman"/>
         </w:rPr>
-        <w:t>The purpose of the Data and Scientific Reasoning Lab is to provide a space for students to work with software that is commonly used in quantitative fields. Tutors who are able to assist</w:t>
+        <w:t xml:space="preserve">The purpose of the Data and Scientific Reasoning Lab is to provide a space for students to work with software that is commonly used in quantitative fields. Tutors who </w:t>
+      </w:r>
+      <w:proofErr w:type="gramStart"/>
+      <w:r>
+        <w:rPr>
+          <w:rFonts w:ascii="Times New Roman" w:hAnsi="Times New Roman" w:cs="Times New Roman"/>
+        </w:rPr>
+        <w:t>are able to</w:t>
+      </w:r>
+      <w:proofErr w:type="gramEnd"/>
+      <w:r>
+        <w:rPr>
+          <w:rFonts w:ascii="Times New Roman" w:hAnsi="Times New Roman" w:cs="Times New Roman"/>
+        </w:rPr>
+        <w:t xml:space="preserve"> assist</w:t>
       </w:r>
       <w:r>
         <w:rPr>
@@ -7895,7 +8020,21 @@
         <w:rPr>
           <w:rFonts w:ascii="Times New Roman" w:hAnsi="Times New Roman" w:cs="Times New Roman"/>
         </w:rPr>
-        <w:t xml:space="preserve">In addition, some tutors can help with Excel, LaTex, and SQL. This space is </w:t>
+        <w:t xml:space="preserve">In addition, some tutors can help with Excel, </w:t>
+      </w:r>
+      <w:proofErr w:type="spellStart"/>
+      <w:r>
+        <w:rPr>
+          <w:rFonts w:ascii="Times New Roman" w:hAnsi="Times New Roman" w:cs="Times New Roman"/>
+        </w:rPr>
+        <w:t>LaTex</w:t>
+      </w:r>
+      <w:proofErr w:type="spellEnd"/>
+      <w:r>
+        <w:rPr>
+          <w:rFonts w:ascii="Times New Roman" w:hAnsi="Times New Roman" w:cs="Times New Roman"/>
+        </w:rPr>
+        <w:t xml:space="preserve">, and SQL. This space is </w:t>
       </w:r>
       <w:r>
         <w:rPr>
@@ -7926,7 +8065,21 @@
         <w:rPr>
           <w:rFonts w:ascii="Times New Roman" w:hAnsi="Times New Roman" w:cs="Times New Roman"/>
         </w:rPr>
-        <w:t>There are no tutoring hours in the lab during the final exam week, as it is located in the quiet</w:t>
+        <w:t xml:space="preserve">There are no tutoring hours in the lab during the final exam week, as it </w:t>
+      </w:r>
+      <w:proofErr w:type="gramStart"/>
+      <w:r>
+        <w:rPr>
+          <w:rFonts w:ascii="Times New Roman" w:hAnsi="Times New Roman" w:cs="Times New Roman"/>
+        </w:rPr>
+        <w:t>is located in</w:t>
+      </w:r>
+      <w:proofErr w:type="gramEnd"/>
+      <w:r>
+        <w:rPr>
+          <w:rFonts w:ascii="Times New Roman" w:hAnsi="Times New Roman" w:cs="Times New Roman"/>
+        </w:rPr>
+        <w:t xml:space="preserve"> the quiet</w:t>
       </w:r>
       <w:r>
         <w:rPr>
@@ -10664,12 +10817,14 @@
         </w:rPr>
         <w:t xml:space="preserve"> </w:t>
       </w:r>
+      <w:proofErr w:type="spellStart"/>
       <w:r>
         <w:rPr>
           <w:rFonts w:ascii="Times New Roman" w:hAnsi="Times New Roman" w:cs="Times New Roman"/>
         </w:rPr>
         <w:t>Tidyverse</w:t>
       </w:r>
+      <w:proofErr w:type="spellEnd"/>
     </w:p>
     <w:p>
       <w:pPr>

</xml_diff>

<commit_message>
adding QRA room and time to syllabus
</commit_message>
<xml_diff>
--- a/DATA 180 Fall 2023- Sec2 Syllabus.docx
+++ b/DATA 180 Fall 2023- Sec2 Syllabus.docx
@@ -613,13 +613,31 @@
         <w:rPr>
           <w:rFonts w:ascii="Times New Roman" w:hAnsi="Times New Roman" w:cs="Times New Roman"/>
         </w:rPr>
-        <w:t xml:space="preserve">10:00 am -12:00 </w:t>
-      </w:r>
-      <w:r>
-        <w:rPr>
-          <w:rFonts w:ascii="Times New Roman" w:hAnsi="Times New Roman" w:cs="Times New Roman"/>
-        </w:rPr>
-        <w:t>pm</w:t>
+        <w:t>10:00 am -1</w:t>
+      </w:r>
+      <w:r>
+        <w:rPr>
+          <w:rFonts w:ascii="Times New Roman" w:hAnsi="Times New Roman" w:cs="Times New Roman"/>
+        </w:rPr>
+        <w:t>1</w:t>
+      </w:r>
+      <w:r>
+        <w:rPr>
+          <w:rFonts w:ascii="Times New Roman" w:hAnsi="Times New Roman" w:cs="Times New Roman"/>
+        </w:rPr>
+        <w:t xml:space="preserve">:00 </w:t>
+      </w:r>
+      <w:r>
+        <w:rPr>
+          <w:rFonts w:ascii="Times New Roman" w:hAnsi="Times New Roman" w:cs="Times New Roman"/>
+        </w:rPr>
+        <w:t>a</w:t>
+      </w:r>
+      <w:r>
+        <w:rPr>
+          <w:rFonts w:ascii="Times New Roman" w:hAnsi="Times New Roman" w:cs="Times New Roman"/>
+        </w:rPr>
+        <w:t>m</w:t>
       </w:r>
     </w:p>
     <w:p>
@@ -813,6 +831,13 @@
           <w:b/>
         </w:rPr>
         <w:t xml:space="preserve">Location: </w:t>
+      </w:r>
+      <w:r>
+        <w:rPr>
+          <w:rFonts w:ascii="Times New Roman" w:hAnsi="Times New Roman" w:cs="Times New Roman"/>
+          <w:bCs/>
+        </w:rPr>
+        <w:t>Tome 227</w:t>
       </w:r>
     </w:p>
     <w:p>
@@ -1303,16 +1328,8 @@
         <w:rPr>
           <w:rFonts w:ascii="Times New Roman" w:hAnsi="Times New Roman" w:cs="Times New Roman"/>
         </w:rPr>
-        <w:t xml:space="preserve">Hastie, Robert </w:t>
-      </w:r>
-      <w:proofErr w:type="spellStart"/>
-      <w:r>
-        <w:rPr>
-          <w:rFonts w:ascii="Times New Roman" w:hAnsi="Times New Roman" w:cs="Times New Roman"/>
-        </w:rPr>
-        <w:t>Tibshirani</w:t>
-      </w:r>
-      <w:proofErr w:type="spellEnd"/>
+        <w:t>Hastie, Robert Tibshirani</w:t>
+      </w:r>
       <w:r>
         <w:rPr>
           <w:rFonts w:ascii="Times New Roman" w:hAnsi="Times New Roman" w:cs="Times New Roman"/>
@@ -1557,21 +1574,7 @@
         <w:rPr>
           <w:rFonts w:ascii="Times New Roman" w:hAnsi="Times New Roman" w:cs="Times New Roman"/>
         </w:rPr>
-        <w:t xml:space="preserve">180 </w:t>
-      </w:r>
-      <w:proofErr w:type="gramStart"/>
-      <w:r>
-        <w:rPr>
-          <w:rFonts w:ascii="Times New Roman" w:hAnsi="Times New Roman" w:cs="Times New Roman"/>
-        </w:rPr>
-        <w:t>provides an introduction to</w:t>
-      </w:r>
-      <w:proofErr w:type="gramEnd"/>
-      <w:r>
-        <w:rPr>
-          <w:rFonts w:ascii="Times New Roman" w:hAnsi="Times New Roman" w:cs="Times New Roman"/>
-        </w:rPr>
-        <w:t xml:space="preserve"> the core ideas of data science. </w:t>
+        <w:t xml:space="preserve">180 provides an introduction to the core ideas of data science. </w:t>
       </w:r>
       <w:r>
         <w:rPr>
@@ -1845,35 +1848,7 @@
         <w:rPr>
           <w:rFonts w:ascii="Times New Roman" w:hAnsi="Times New Roman" w:cs="Times New Roman"/>
         </w:rPr>
-        <w:t xml:space="preserve">Use </w:t>
-      </w:r>
-      <w:proofErr w:type="spellStart"/>
-      <w:r>
-        <w:rPr>
-          <w:rFonts w:ascii="Times New Roman" w:hAnsi="Times New Roman" w:cs="Times New Roman"/>
-        </w:rPr>
-        <w:t>Github</w:t>
-      </w:r>
-      <w:proofErr w:type="spellEnd"/>
-      <w:r>
-        <w:rPr>
-          <w:rFonts w:ascii="Times New Roman" w:hAnsi="Times New Roman" w:cs="Times New Roman"/>
-        </w:rPr>
-        <w:t xml:space="preserve"> and </w:t>
-      </w:r>
-      <w:proofErr w:type="spellStart"/>
-      <w:r>
-        <w:rPr>
-          <w:rFonts w:ascii="Times New Roman" w:hAnsi="Times New Roman" w:cs="Times New Roman"/>
-        </w:rPr>
-        <w:t>RMarkdown</w:t>
-      </w:r>
-      <w:proofErr w:type="spellEnd"/>
-      <w:r>
-        <w:rPr>
-          <w:rFonts w:ascii="Times New Roman" w:hAnsi="Times New Roman" w:cs="Times New Roman"/>
-        </w:rPr>
-        <w:t xml:space="preserve"> to create reproducible reports and maintain a repository for </w:t>
+        <w:t xml:space="preserve">Use Github and RMarkdown to create reproducible reports and maintain a repository for </w:t>
       </w:r>
       <w:r>
         <w:rPr>
@@ -4582,21 +4557,7 @@
         <w:rPr>
           <w:rFonts w:ascii="Times New Roman" w:hAnsi="Times New Roman" w:cs="Times New Roman"/>
         </w:rPr>
-        <w:t xml:space="preserve">It is </w:t>
-      </w:r>
-      <w:proofErr w:type="gramStart"/>
-      <w:r>
-        <w:rPr>
-          <w:rFonts w:ascii="Times New Roman" w:hAnsi="Times New Roman" w:cs="Times New Roman"/>
-        </w:rPr>
-        <w:t>absolutely essential</w:t>
-      </w:r>
-      <w:proofErr w:type="gramEnd"/>
-      <w:r>
-        <w:rPr>
-          <w:rFonts w:ascii="Times New Roman" w:hAnsi="Times New Roman" w:cs="Times New Roman"/>
-        </w:rPr>
-        <w:t xml:space="preserve"> to provide </w:t>
+        <w:t xml:space="preserve">It is absolutely essential to provide </w:t>
       </w:r>
       <w:r>
         <w:rPr>
@@ -4633,21 +4594,7 @@
         <w:rPr>
           <w:rFonts w:ascii="Times New Roman" w:hAnsi="Times New Roman" w:cs="Times New Roman"/>
         </w:rPr>
-        <w:t xml:space="preserve"> documentation. Therefore, you should </w:t>
-      </w:r>
-      <w:proofErr w:type="gramStart"/>
-      <w:r>
-        <w:rPr>
-          <w:rFonts w:ascii="Times New Roman" w:hAnsi="Times New Roman" w:cs="Times New Roman"/>
-        </w:rPr>
-        <w:t>definitely not</w:t>
-      </w:r>
-      <w:proofErr w:type="gramEnd"/>
-      <w:r>
-        <w:rPr>
-          <w:rFonts w:ascii="Times New Roman" w:hAnsi="Times New Roman" w:cs="Times New Roman"/>
-        </w:rPr>
-        <w:t xml:space="preserve"> skip a test if your situation cannot produce </w:t>
+        <w:t xml:space="preserve"> documentation. Therefore, you should definitely not skip a test if your situation cannot produce </w:t>
       </w:r>
       <w:r>
         <w:rPr>
@@ -5532,16 +5479,8 @@
         <w:rPr>
           <w:rFonts w:ascii="Times New Roman" w:hAnsi="Times New Roman" w:cs="Times New Roman"/>
         </w:rPr>
-        <w:t>and include the .</w:t>
-      </w:r>
-      <w:proofErr w:type="spellStart"/>
-      <w:r>
-        <w:rPr>
-          <w:rFonts w:ascii="Times New Roman" w:hAnsi="Times New Roman" w:cs="Times New Roman"/>
-        </w:rPr>
-        <w:t>Rmd</w:t>
-      </w:r>
-      <w:proofErr w:type="spellEnd"/>
+        <w:t>and include the .Rmd</w:t>
+      </w:r>
       <w:r>
         <w:rPr>
           <w:rFonts w:ascii="Times New Roman" w:hAnsi="Times New Roman" w:cs="Times New Roman"/>
@@ -5640,14 +5579,12 @@
         </w:rPr>
         <w:t xml:space="preserve"> </w:t>
       </w:r>
-      <w:proofErr w:type="gramStart"/>
       <w:r>
         <w:rPr>
           <w:rFonts w:ascii="Times New Roman" w:hAnsi="Times New Roman" w:cs="Times New Roman"/>
         </w:rPr>
         <w:t>any</w:t>
       </w:r>
-      <w:proofErr w:type="gramEnd"/>
       <w:r>
         <w:rPr>
           <w:rFonts w:ascii="Times New Roman" w:hAnsi="Times New Roman" w:cs="Times New Roman"/>
@@ -6120,19 +6057,11 @@
         </w:rPr>
         <w:t xml:space="preserve">EDT. </w:t>
       </w:r>
-      <w:proofErr w:type="gramStart"/>
-      <w:r>
-        <w:rPr>
-          <w:rFonts w:ascii="Times New Roman" w:hAnsi="Times New Roman" w:cs="Times New Roman"/>
-        </w:rPr>
-        <w:t>Similar to</w:t>
-      </w:r>
-      <w:proofErr w:type="gramEnd"/>
-      <w:r>
-        <w:rPr>
-          <w:rFonts w:ascii="Times New Roman" w:hAnsi="Times New Roman" w:cs="Times New Roman"/>
-        </w:rPr>
-        <w:t xml:space="preserve"> many take-home data scientist interviews, you will have a fixed duration e.g., 24-48 hours to prepare your analysis. </w:t>
+      <w:r>
+        <w:rPr>
+          <w:rFonts w:ascii="Times New Roman" w:hAnsi="Times New Roman" w:cs="Times New Roman"/>
+        </w:rPr>
+        <w:t xml:space="preserve">Similar to many take-home data scientist interviews, you will have a fixed duration e.g., 24-48 hours to prepare your analysis. </w:t>
       </w:r>
       <w:r>
         <w:rPr>
@@ -7705,14 +7634,12 @@
         </w:rPr>
         <w:t xml:space="preserve"> </w:t>
       </w:r>
-      <w:proofErr w:type="gramStart"/>
       <w:r>
         <w:rPr>
           <w:rFonts w:ascii="Times New Roman" w:hAnsi="Times New Roman" w:cs="Times New Roman"/>
         </w:rPr>
         <w:t>paste</w:t>
       </w:r>
-      <w:proofErr w:type="gramEnd"/>
       <w:r>
         <w:rPr>
           <w:rFonts w:ascii="Times New Roman" w:hAnsi="Times New Roman" w:cs="Times New Roman"/>
@@ -7885,21 +7812,7 @@
         <w:rPr>
           <w:rFonts w:ascii="Times New Roman" w:hAnsi="Times New Roman" w:cs="Times New Roman"/>
         </w:rPr>
-        <w:t xml:space="preserve">The purpose of the Data and Scientific Reasoning Lab is to provide a space for students to work with software that is commonly used in quantitative fields. Tutors who </w:t>
-      </w:r>
-      <w:proofErr w:type="gramStart"/>
-      <w:r>
-        <w:rPr>
-          <w:rFonts w:ascii="Times New Roman" w:hAnsi="Times New Roman" w:cs="Times New Roman"/>
-        </w:rPr>
-        <w:t>are able to</w:t>
-      </w:r>
-      <w:proofErr w:type="gramEnd"/>
-      <w:r>
-        <w:rPr>
-          <w:rFonts w:ascii="Times New Roman" w:hAnsi="Times New Roman" w:cs="Times New Roman"/>
-        </w:rPr>
-        <w:t xml:space="preserve"> assist</w:t>
+        <w:t>The purpose of the Data and Scientific Reasoning Lab is to provide a space for students to work with software that is commonly used in quantitative fields. Tutors who are able to assist</w:t>
       </w:r>
       <w:r>
         <w:rPr>
@@ -8020,21 +7933,7 @@
         <w:rPr>
           <w:rFonts w:ascii="Times New Roman" w:hAnsi="Times New Roman" w:cs="Times New Roman"/>
         </w:rPr>
-        <w:t xml:space="preserve">In addition, some tutors can help with Excel, </w:t>
-      </w:r>
-      <w:proofErr w:type="spellStart"/>
-      <w:r>
-        <w:rPr>
-          <w:rFonts w:ascii="Times New Roman" w:hAnsi="Times New Roman" w:cs="Times New Roman"/>
-        </w:rPr>
-        <w:t>LaTex</w:t>
-      </w:r>
-      <w:proofErr w:type="spellEnd"/>
-      <w:r>
-        <w:rPr>
-          <w:rFonts w:ascii="Times New Roman" w:hAnsi="Times New Roman" w:cs="Times New Roman"/>
-        </w:rPr>
-        <w:t xml:space="preserve">, and SQL. This space is </w:t>
+        <w:t xml:space="preserve">In addition, some tutors can help with Excel, LaTex, and SQL. This space is </w:t>
       </w:r>
       <w:r>
         <w:rPr>
@@ -8065,21 +7964,7 @@
         <w:rPr>
           <w:rFonts w:ascii="Times New Roman" w:hAnsi="Times New Roman" w:cs="Times New Roman"/>
         </w:rPr>
-        <w:t xml:space="preserve">There are no tutoring hours in the lab during the final exam week, as it </w:t>
-      </w:r>
-      <w:proofErr w:type="gramStart"/>
-      <w:r>
-        <w:rPr>
-          <w:rFonts w:ascii="Times New Roman" w:hAnsi="Times New Roman" w:cs="Times New Roman"/>
-        </w:rPr>
-        <w:t>is located in</w:t>
-      </w:r>
-      <w:proofErr w:type="gramEnd"/>
-      <w:r>
-        <w:rPr>
-          <w:rFonts w:ascii="Times New Roman" w:hAnsi="Times New Roman" w:cs="Times New Roman"/>
-        </w:rPr>
-        <w:t xml:space="preserve"> the quiet</w:t>
+        <w:t>There are no tutoring hours in the lab during the final exam week, as it is located in the quiet</w:t>
       </w:r>
       <w:r>
         <w:rPr>
@@ -10817,14 +10702,12 @@
         </w:rPr>
         <w:t xml:space="preserve"> </w:t>
       </w:r>
-      <w:proofErr w:type="spellStart"/>
       <w:r>
         <w:rPr>
           <w:rFonts w:ascii="Times New Roman" w:hAnsi="Times New Roman" w:cs="Times New Roman"/>
         </w:rPr>
         <w:t>Tidyverse</w:t>
       </w:r>
-      <w:proofErr w:type="spellEnd"/>
     </w:p>
     <w:p>
       <w:pPr>

</xml_diff>

<commit_message>
updated exams dates on the syllabus
</commit_message>
<xml_diff>
--- a/DATA 180 Fall 2023- Sec2 Syllabus.docx
+++ b/DATA 180 Fall 2023- Sec2 Syllabus.docx
@@ -2024,7 +2024,6 @@
         <w:rPr>
           <w:rFonts w:ascii="Times New Roman" w:hAnsi="Times New Roman" w:cs="Times New Roman"/>
         </w:rPr>
-        <w:lastRenderedPageBreak/>
         <w:pict w14:anchorId="37DD8B12">
           <v:shape id="_x0000_s2055" type="#_x0000_t202" style="position:absolute;left:0;text-align:left;margin-left:109.95pt;margin-top:6.3pt;width:5.5pt;height:18.95pt;z-index:15731200;mso-position-horizontal-relative:page" filled="f" stroked="f">
             <v:textbox style="mso-next-textbox:#_x0000_s2055" inset="0,0,0,0">
@@ -3001,11 +3000,6 @@
           <w:rFonts w:ascii="Times New Roman" w:hAnsi="Times New Roman" w:cs="Times New Roman"/>
         </w:rPr>
         <w:br w:type="column"/>
-      </w:r>
-      <w:r>
-        <w:rPr>
-          <w:rFonts w:ascii="Times New Roman" w:hAnsi="Times New Roman" w:cs="Times New Roman"/>
-        </w:rPr>
         <w:t xml:space="preserve">October </w:t>
       </w:r>
       <w:r>
@@ -4388,7 +4382,6 @@
           <w:rFonts w:ascii="Times New Roman" w:hAnsi="Times New Roman" w:cs="Times New Roman"/>
           <w:b/>
         </w:rPr>
-        <w:lastRenderedPageBreak/>
         <w:t xml:space="preserve">Make-up Exams: </w:t>
       </w:r>
       <w:r>
@@ -6042,7 +6035,7 @@
         <w:rPr>
           <w:rFonts w:ascii="Times New Roman" w:hAnsi="Times New Roman" w:cs="Times New Roman"/>
         </w:rPr>
-        <w:t>1</w:t>
+        <w:t>5</w:t>
       </w:r>
       <w:r>
         <w:rPr>
@@ -6786,7 +6779,6 @@
           <w:rFonts w:ascii="Times New Roman" w:hAnsi="Times New Roman" w:cs="Times New Roman"/>
           <w:spacing w:val="-3"/>
         </w:rPr>
-        <w:lastRenderedPageBreak/>
         <w:t>Additionally,</w:t>
       </w:r>
       <w:r>
@@ -8608,14 +8600,7 @@
         <w:rPr>
           <w:rFonts w:ascii="Times New Roman" w:hAnsi="Times New Roman" w:cs="Times New Roman"/>
         </w:rPr>
-        <w:t xml:space="preserve">It is important that you be aware of and respect the </w:t>
-      </w:r>
-      <w:r>
-        <w:rPr>
-          <w:rFonts w:ascii="Times New Roman" w:hAnsi="Times New Roman" w:cs="Times New Roman"/>
-        </w:rPr>
-        <w:lastRenderedPageBreak/>
-        <w:t>intellectual property rights of others. Unless explicitly stated otherwise, all materials available</w:t>
+        <w:t>It is important that you be aware of and respect the intellectual property rights of others. Unless explicitly stated otherwise, all materials available</w:t>
       </w:r>
       <w:r>
         <w:rPr>
@@ -9875,7 +9860,6 @@
           <w:rFonts w:ascii="Times New Roman" w:hAnsi="Times New Roman" w:cs="Times New Roman"/>
           <w:b/>
         </w:rPr>
-        <w:lastRenderedPageBreak/>
         <w:t>SOAR: Academic Success Support</w:t>
       </w:r>
       <w:r>

</xml_diff>